<commit_message>
Mundo 02 - Aula 2
</commit_message>
<xml_diff>
--- a/Mundo02/Python World 02.docx
+++ b/Mundo02/Python World 02.docx
@@ -288,25 +288,420 @@
           <w:szCs w:val="24"/>
         </w:rPr>
       </w:pPr>
+      <w:proofErr w:type="spellStart"/>
       <w:r>
         <w:rPr>
           <w:rFonts w:ascii="Comic Sans MS" w:hAnsi="Comic Sans MS"/>
           <w:sz w:val="24"/>
           <w:szCs w:val="24"/>
         </w:rPr>
-        <w:t>Exercicios: 36 ~ 46</w:t>
+        <w:t>Exercicios</w:t>
       </w:r>
+      <w:proofErr w:type="spellEnd"/>
+      <w:r>
+        <w:rPr>
+          <w:rFonts w:ascii="Comic Sans MS" w:hAnsi="Comic Sans MS"/>
+          <w:sz w:val="24"/>
+          <w:szCs w:val="24"/>
+        </w:rPr>
+        <w:t>: 36 ~ 46</w:t>
+      </w:r>
+    </w:p>
+    <w:p>
+      <w:pPr>
+        <w:rPr>
+          <w:rFonts w:ascii="Comic Sans MS" w:hAnsi="Comic Sans MS"/>
+          <w:sz w:val="24"/>
+          <w:szCs w:val="24"/>
+        </w:rPr>
+      </w:pPr>
+      <w:r>
+        <w:rPr>
+          <w:rFonts w:ascii="Comic Sans MS" w:hAnsi="Comic Sans MS"/>
+          <w:sz w:val="24"/>
+          <w:szCs w:val="24"/>
+        </w:rPr>
+        <w:br w:type="page"/>
+      </w:r>
+    </w:p>
+    <w:p>
+      <w:pPr>
+        <w:rPr>
+          <w:rFonts w:ascii="Comic Sans MS" w:hAnsi="Comic Sans MS"/>
+          <w:sz w:val="24"/>
+          <w:szCs w:val="24"/>
+        </w:rPr>
+      </w:pPr>
+    </w:p>
+    <w:p>
+      <w:pPr>
+        <w:jc w:val="center"/>
+        <w:rPr>
+          <w:rFonts w:ascii="Comic Sans MS" w:hAnsi="Comic Sans MS"/>
+          <w:sz w:val="32"/>
+          <w:szCs w:val="32"/>
+        </w:rPr>
+      </w:pPr>
+      <w:r>
+        <w:rPr>
+          <w:rFonts w:ascii="Comic Sans MS" w:hAnsi="Comic Sans MS"/>
+          <w:sz w:val="32"/>
+          <w:szCs w:val="32"/>
+        </w:rPr>
+        <w:t>1</w:t>
+      </w:r>
+      <w:r>
+        <w:rPr>
+          <w:rFonts w:ascii="Comic Sans MS" w:hAnsi="Comic Sans MS"/>
+          <w:sz w:val="32"/>
+          <w:szCs w:val="32"/>
+        </w:rPr>
+        <w:t>3</w:t>
+      </w:r>
+      <w:r>
+        <w:rPr>
+          <w:rFonts w:ascii="Comic Sans MS" w:hAnsi="Comic Sans MS"/>
+          <w:sz w:val="32"/>
+          <w:szCs w:val="32"/>
+        </w:rPr>
+        <w:t>º</w:t>
+      </w:r>
+      <w:r>
+        <w:rPr>
+          <w:rFonts w:ascii="Comic Sans MS" w:hAnsi="Comic Sans MS"/>
+          <w:sz w:val="32"/>
+          <w:szCs w:val="32"/>
+        </w:rPr>
+        <w:t xml:space="preserve"> aula</w:t>
+      </w:r>
+    </w:p>
+    <w:p>
+      <w:pPr>
+        <w:jc w:val="center"/>
+        <w:rPr>
+          <w:rFonts w:ascii="Comic Sans MS" w:hAnsi="Comic Sans MS"/>
+          <w:sz w:val="24"/>
+          <w:szCs w:val="24"/>
+        </w:rPr>
+      </w:pPr>
+      <w:r>
+        <w:rPr>
+          <w:rFonts w:ascii="Comic Sans MS" w:hAnsi="Comic Sans MS"/>
+          <w:sz w:val="24"/>
+          <w:szCs w:val="24"/>
+        </w:rPr>
+        <w:t>------------</w:t>
+      </w:r>
+      <w:r>
+        <w:rPr>
+          <w:rFonts w:ascii="Comic Sans MS" w:hAnsi="Comic Sans MS"/>
+          <w:sz w:val="24"/>
+          <w:szCs w:val="24"/>
+        </w:rPr>
+        <w:t xml:space="preserve">Laços de </w:t>
+      </w:r>
+      <w:proofErr w:type="spellStart"/>
+      <w:r>
+        <w:rPr>
+          <w:rFonts w:ascii="Comic Sans MS" w:hAnsi="Comic Sans MS"/>
+          <w:sz w:val="24"/>
+          <w:szCs w:val="24"/>
+        </w:rPr>
+        <w:t>Repetiocoe</w:t>
+      </w:r>
+      <w:r>
+        <w:rPr>
+          <w:rFonts w:ascii="Comic Sans MS" w:hAnsi="Comic Sans MS"/>
+          <w:sz w:val="24"/>
+          <w:szCs w:val="24"/>
+        </w:rPr>
+        <w:t>s</w:t>
+      </w:r>
+      <w:proofErr w:type="spellEnd"/>
+      <w:r>
+        <w:rPr>
+          <w:rFonts w:ascii="Comic Sans MS" w:hAnsi="Comic Sans MS"/>
+          <w:sz w:val="24"/>
+          <w:szCs w:val="24"/>
+        </w:rPr>
+        <w:t>------------</w:t>
+      </w:r>
+    </w:p>
+    <w:p>
+      <w:pPr>
+        <w:rPr>
+          <w:rFonts w:ascii="Comic Sans MS" w:hAnsi="Comic Sans MS"/>
+          <w:sz w:val="24"/>
+          <w:szCs w:val="24"/>
+        </w:rPr>
+      </w:pPr>
+      <w:r>
+        <w:rPr>
+          <w:rFonts w:ascii="Comic Sans MS" w:hAnsi="Comic Sans MS"/>
+          <w:sz w:val="24"/>
+          <w:szCs w:val="24"/>
+        </w:rPr>
+        <w:t>------------</w:t>
+      </w:r>
+      <w:r>
+        <w:rPr>
+          <w:rFonts w:ascii="Comic Sans MS" w:hAnsi="Comic Sans MS"/>
+          <w:sz w:val="24"/>
+          <w:szCs w:val="24"/>
+        </w:rPr>
+        <w:t>For</w:t>
+      </w:r>
+      <w:r>
+        <w:rPr>
+          <w:rFonts w:ascii="Comic Sans MS" w:hAnsi="Comic Sans MS"/>
+          <w:sz w:val="24"/>
+          <w:szCs w:val="24"/>
+        </w:rPr>
+        <w:t>------------</w:t>
+      </w:r>
+    </w:p>
+    <w:p>
+      <w:pPr>
+        <w:rPr>
+          <w:rFonts w:ascii="Comic Sans MS" w:hAnsi="Comic Sans MS"/>
+          <w:sz w:val="24"/>
+          <w:szCs w:val="24"/>
+        </w:rPr>
+      </w:pPr>
+      <w:r>
+        <w:rPr>
+          <w:noProof/>
+        </w:rPr>
+        <w:drawing>
+          <wp:inline distT="0" distB="0" distL="0" distR="0" wp14:anchorId="6BEE14CE" wp14:editId="526CC793">
+            <wp:extent cx="5400040" cy="3035935"/>
+            <wp:effectExtent l="0" t="0" r="0" b="0"/>
+            <wp:docPr id="2" name="Imagem 2"/>
+            <wp:cNvGraphicFramePr>
+              <a:graphicFrameLocks xmlns:a="http://schemas.openxmlformats.org/drawingml/2006/main" noChangeAspect="1"/>
+            </wp:cNvGraphicFramePr>
+            <a:graphic xmlns:a="http://schemas.openxmlformats.org/drawingml/2006/main">
+              <a:graphicData uri="http://schemas.openxmlformats.org/drawingml/2006/picture">
+                <pic:pic xmlns:pic="http://schemas.openxmlformats.org/drawingml/2006/picture">
+                  <pic:nvPicPr>
+                    <pic:cNvPr id="1" name=""/>
+                    <pic:cNvPicPr/>
+                  </pic:nvPicPr>
+                  <pic:blipFill>
+                    <a:blip r:embed="rId9"/>
+                    <a:stretch>
+                      <a:fillRect/>
+                    </a:stretch>
+                  </pic:blipFill>
+                  <pic:spPr>
+                    <a:xfrm>
+                      <a:off x="0" y="0"/>
+                      <a:ext cx="5400040" cy="3035935"/>
+                    </a:xfrm>
+                    <a:prstGeom prst="rect">
+                      <a:avLst/>
+                    </a:prstGeom>
+                  </pic:spPr>
+                </pic:pic>
+              </a:graphicData>
+            </a:graphic>
+          </wp:inline>
+        </w:drawing>
+      </w:r>
+      <w:r>
+        <w:rPr>
+          <w:noProof/>
+        </w:rPr>
+        <w:drawing>
+          <wp:inline distT="0" distB="0" distL="0" distR="0" wp14:anchorId="3F89FA49" wp14:editId="3A8FDFFD">
+            <wp:extent cx="5400040" cy="3035935"/>
+            <wp:effectExtent l="0" t="0" r="0" b="0"/>
+            <wp:docPr id="3" name="Imagem 3"/>
+            <wp:cNvGraphicFramePr>
+              <a:graphicFrameLocks xmlns:a="http://schemas.openxmlformats.org/drawingml/2006/main" noChangeAspect="1"/>
+            </wp:cNvGraphicFramePr>
+            <a:graphic xmlns:a="http://schemas.openxmlformats.org/drawingml/2006/main">
+              <a:graphicData uri="http://schemas.openxmlformats.org/drawingml/2006/picture">
+                <pic:pic xmlns:pic="http://schemas.openxmlformats.org/drawingml/2006/picture">
+                  <pic:nvPicPr>
+                    <pic:cNvPr id="1" name=""/>
+                    <pic:cNvPicPr/>
+                  </pic:nvPicPr>
+                  <pic:blipFill>
+                    <a:blip r:embed="rId10"/>
+                    <a:stretch>
+                      <a:fillRect/>
+                    </a:stretch>
+                  </pic:blipFill>
+                  <pic:spPr>
+                    <a:xfrm>
+                      <a:off x="0" y="0"/>
+                      <a:ext cx="5400040" cy="3035935"/>
+                    </a:xfrm>
+                    <a:prstGeom prst="rect">
+                      <a:avLst/>
+                    </a:prstGeom>
+                  </pic:spPr>
+                </pic:pic>
+              </a:graphicData>
+            </a:graphic>
+          </wp:inline>
+        </w:drawing>
+      </w:r>
+      <w:r>
+        <w:rPr>
+          <w:noProof/>
+        </w:rPr>
+        <w:lastRenderedPageBreak/>
+        <w:drawing>
+          <wp:inline distT="0" distB="0" distL="0" distR="0" wp14:anchorId="138E1FC5" wp14:editId="310A908A">
+            <wp:extent cx="5400040" cy="3035935"/>
+            <wp:effectExtent l="0" t="0" r="0" b="0"/>
+            <wp:docPr id="4" name="Imagem 4"/>
+            <wp:cNvGraphicFramePr>
+              <a:graphicFrameLocks xmlns:a="http://schemas.openxmlformats.org/drawingml/2006/main" noChangeAspect="1"/>
+            </wp:cNvGraphicFramePr>
+            <a:graphic xmlns:a="http://schemas.openxmlformats.org/drawingml/2006/main">
+              <a:graphicData uri="http://schemas.openxmlformats.org/drawingml/2006/picture">
+                <pic:pic xmlns:pic="http://schemas.openxmlformats.org/drawingml/2006/picture">
+                  <pic:nvPicPr>
+                    <pic:cNvPr id="1" name=""/>
+                    <pic:cNvPicPr/>
+                  </pic:nvPicPr>
+                  <pic:blipFill>
+                    <a:blip r:embed="rId11"/>
+                    <a:stretch>
+                      <a:fillRect/>
+                    </a:stretch>
+                  </pic:blipFill>
+                  <pic:spPr>
+                    <a:xfrm>
+                      <a:off x="0" y="0"/>
+                      <a:ext cx="5400040" cy="3035935"/>
+                    </a:xfrm>
+                    <a:prstGeom prst="rect">
+                      <a:avLst/>
+                    </a:prstGeom>
+                  </pic:spPr>
+                </pic:pic>
+              </a:graphicData>
+            </a:graphic>
+          </wp:inline>
+        </w:drawing>
+      </w:r>
+      <w:r>
+        <w:rPr>
+          <w:noProof/>
+        </w:rPr>
+        <w:drawing>
+          <wp:inline distT="0" distB="0" distL="0" distR="0" wp14:anchorId="1B546434" wp14:editId="253A691F">
+            <wp:extent cx="5400040" cy="3035935"/>
+            <wp:effectExtent l="0" t="0" r="0" b="0"/>
+            <wp:docPr id="6" name="Imagem 6"/>
+            <wp:cNvGraphicFramePr>
+              <a:graphicFrameLocks xmlns:a="http://schemas.openxmlformats.org/drawingml/2006/main" noChangeAspect="1"/>
+            </wp:cNvGraphicFramePr>
+            <a:graphic xmlns:a="http://schemas.openxmlformats.org/drawingml/2006/main">
+              <a:graphicData uri="http://schemas.openxmlformats.org/drawingml/2006/picture">
+                <pic:pic xmlns:pic="http://schemas.openxmlformats.org/drawingml/2006/picture">
+                  <pic:nvPicPr>
+                    <pic:cNvPr id="1" name=""/>
+                    <pic:cNvPicPr/>
+                  </pic:nvPicPr>
+                  <pic:blipFill>
+                    <a:blip r:embed="rId12"/>
+                    <a:stretch>
+                      <a:fillRect/>
+                    </a:stretch>
+                  </pic:blipFill>
+                  <pic:spPr>
+                    <a:xfrm>
+                      <a:off x="0" y="0"/>
+                      <a:ext cx="5400040" cy="3035935"/>
+                    </a:xfrm>
+                    <a:prstGeom prst="rect">
+                      <a:avLst/>
+                    </a:prstGeom>
+                  </pic:spPr>
+                </pic:pic>
+              </a:graphicData>
+            </a:graphic>
+          </wp:inline>
+        </w:drawing>
+      </w:r>
+    </w:p>
+    <w:p>
+      <w:pPr>
+        <w:rPr>
+          <w:rFonts w:ascii="Comic Sans MS" w:hAnsi="Comic Sans MS"/>
+          <w:sz w:val="24"/>
+          <w:szCs w:val="24"/>
+        </w:rPr>
+      </w:pPr>
+      <w:r>
+        <w:rPr>
+          <w:rFonts w:ascii="Comic Sans MS" w:hAnsi="Comic Sans MS"/>
+          <w:sz w:val="24"/>
+          <w:szCs w:val="24"/>
+        </w:rPr>
+        <w:t xml:space="preserve">For var in </w:t>
+      </w:r>
+      <w:proofErr w:type="gramStart"/>
+      <w:r>
+        <w:rPr>
+          <w:rFonts w:ascii="Comic Sans MS" w:hAnsi="Comic Sans MS"/>
+          <w:sz w:val="24"/>
+          <w:szCs w:val="24"/>
+        </w:rPr>
+        <w:t>range(</w:t>
+      </w:r>
+      <w:proofErr w:type="spellStart"/>
+      <w:proofErr w:type="gramEnd"/>
+      <w:r>
+        <w:rPr>
+          <w:rFonts w:ascii="Comic Sans MS" w:hAnsi="Comic Sans MS"/>
+          <w:sz w:val="24"/>
+          <w:szCs w:val="24"/>
+        </w:rPr>
+        <w:t>inicio</w:t>
+      </w:r>
+      <w:proofErr w:type="spellEnd"/>
+      <w:r>
+        <w:rPr>
+          <w:rFonts w:ascii="Comic Sans MS" w:hAnsi="Comic Sans MS"/>
+          <w:sz w:val="24"/>
+          <w:szCs w:val="24"/>
+        </w:rPr>
+        <w:t>, fim, passo</w:t>
+      </w:r>
+      <w:r>
+        <w:rPr>
+          <w:rFonts w:ascii="Comic Sans MS" w:hAnsi="Comic Sans MS"/>
+          <w:sz w:val="24"/>
+          <w:szCs w:val="24"/>
+        </w:rPr>
+        <w:t>):</w:t>
+      </w:r>
+    </w:p>
+    <w:p>
+      <w:pPr>
+        <w:rPr>
+          <w:rFonts w:ascii="Comic Sans MS" w:hAnsi="Comic Sans MS"/>
+          <w:sz w:val="24"/>
+          <w:szCs w:val="24"/>
+        </w:rPr>
+      </w:pPr>
+    </w:p>
+    <w:p>
+      <w:pPr>
+        <w:rPr>
+          <w:rFonts w:ascii="Comic Sans MS" w:hAnsi="Comic Sans MS"/>
+          <w:sz w:val="24"/>
+          <w:szCs w:val="24"/>
+        </w:rPr>
+      </w:pPr>
       <w:bookmarkStart w:id="0" w:name="_GoBack"/>
       <w:bookmarkEnd w:id="0"/>
-    </w:p>
-    <w:p>
-      <w:pPr>
-        <w:rPr>
-          <w:rFonts w:ascii="Comic Sans MS" w:hAnsi="Comic Sans MS"/>
-          <w:sz w:val="24"/>
-          <w:szCs w:val="24"/>
-        </w:rPr>
-      </w:pPr>
     </w:p>
     <w:p>
       <w:pPr>
@@ -2918,7 +3313,7 @@
 </file>
 
 <file path=customXml/itemProps1.xml><?xml version="1.0" encoding="utf-8"?>
-<ds:datastoreItem xmlns:ds="http://schemas.openxmlformats.org/officeDocument/2006/customXml" ds:itemID="{3579F1BE-780E-40EB-8CA1-DAEF761DAF0C}">
+<ds:datastoreItem xmlns:ds="http://schemas.openxmlformats.org/officeDocument/2006/customXml" ds:itemID="{F125AC7A-3D94-4AAC-B33B-EABD243B8461}">
   <ds:schemaRefs>
     <ds:schemaRef ds:uri="http://schemas.openxmlformats.org/officeDocument/2006/bibliography"/>
   </ds:schemaRefs>

</xml_diff>